<commit_message>
it's breaking, need this uploaded
</commit_message>
<xml_diff>
--- a/MVC/MVC.docx
+++ b/MVC/MVC.docx
@@ -22,23 +22,7 @@
           <w:rFonts w:ascii="Helvetica" w:hAnsi="Helvetica" w:cs="Helvetica"/>
           <w:color w:val="525252"/>
         </w:rPr>
-        <w:t xml:space="preserve">It allows you to make your program more modular. Programmers might use the term </w:t>
-      </w:r>
-      <w:bookmarkStart w:id="0" w:name="_GoBack"/>
-      <w:r>
-        <w:rPr>
-          <w:rFonts w:ascii="Helvetica" w:hAnsi="Helvetica" w:cs="Helvetica"/>
-          <w:color w:val="525252"/>
-        </w:rPr>
-        <w:t xml:space="preserve">loosely coupled. Essentially, you are breaking your program into separate pieces that don't rely upon each other to function. The idea is that you can switch out each piece </w:t>
-      </w:r>
-      <w:bookmarkEnd w:id="0"/>
-      <w:r>
-        <w:rPr>
-          <w:rFonts w:ascii="Helvetica" w:hAnsi="Helvetica" w:cs="Helvetica"/>
-          <w:color w:val="525252"/>
-        </w:rPr>
-        <w:t>without affecting the others. The pieces are "M" for Model layer which contains classes used to create objects (i.e. a student, a car, etc.). The "V" is for View layer, which is the interface to the program. This is how you program will receive input and send output. Finally, there is "C" for Controller layer, which controls the flow of data from the view layer to the model layers.</w:t>
+        <w:t>It allows you to make your program more modular. Programmers might use the term loosely coupled. Essentially, you are breaking your program into separate pieces that don't rely upon each other to function. The idea is that you can switch out each piece without affecting the others. The pieces are "M" for Model layer which contains classes used to create objects (i.e. a student, a car, etc.). The "V" is for View layer, which is the interface to the program. This is how you program will receive input and send output. Finally, there is "C" for Controller layer, which controls the flow of data from the view layer to the model layers.</w:t>
       </w:r>
     </w:p>
     <w:p>
@@ -76,7 +60,7 @@
       </w:r>
     </w:p>
     <w:p>
-      <w:hyperlink r:id="rId6" w:history="1">
+      <w:hyperlink r:id="rId7" w:history="1">
         <w:r>
           <w:rPr>
             <w:rStyle w:val="Hyperlink"/>
@@ -277,7 +261,7 @@
         </w:rPr>
         <w:t xml:space="preserve"> MVC, </w:t>
       </w:r>
-      <w:hyperlink r:id="rId7" w:tgtFrame="_blank" w:history="1">
+      <w:hyperlink r:id="rId8" w:tgtFrame="_blank" w:history="1">
         <w:r>
           <w:rPr>
             <w:rStyle w:val="Hyperlink"/>
@@ -410,7 +394,7 @@
     </w:p>
     <w:p/>
     <w:p>
-      <w:hyperlink r:id="rId8" w:history="1">
+      <w:hyperlink r:id="rId9" w:history="1">
         <w:r>
           <w:rPr>
             <w:rStyle w:val="Hyperlink"/>
@@ -419,7 +403,563 @@
         </w:r>
       </w:hyperlink>
     </w:p>
-    <w:p/>
+    <w:p>
+      <w:pPr>
+        <w:pStyle w:val="NormalWeb"/>
+        <w:spacing w:before="180" w:beforeAutospacing="0" w:after="180" w:afterAutospacing="0"/>
+      </w:pPr>
+      <w:r>
+        <w:t>I am still struggling. In several of the posts I find autonomy between the MVC components. The controller is loosely coupled to the models and views. However, in others I see where they have a strong relationship. What I mean is, I have seen some where they create extensions and observers of the classes (loose) but in others I see where instances are created (In the view there is an instance of controller, in the controller there is an instance of model and view, in the model there is an instance of controller and view and in main there is an instance of all)...</w:t>
+      </w:r>
+    </w:p>
+    <w:p>
+      <w:pPr>
+        <w:pStyle w:val="NormalWeb"/>
+        <w:spacing w:before="180" w:beforeAutospacing="0" w:after="180" w:afterAutospacing="0"/>
+      </w:pPr>
+      <w:r>
+        <w:t>Is there a definitive way to handle this? I am struggling with my class creations...</w:t>
+      </w:r>
+    </w:p>
+    <w:p>
+      <w:pPr>
+        <w:pStyle w:val="NormalWeb"/>
+        <w:spacing w:before="180" w:beforeAutospacing="0" w:after="0" w:afterAutospacing="0"/>
+      </w:pPr>
+      <w:r>
+        <w:t>Model has my object - student with several attributes (Name and Age)</w:t>
+      </w:r>
+      <w:r>
+        <w:br/>
+        <w:t>View has my prompts for the student's name and age</w:t>
+      </w:r>
+      <w:r>
+        <w:br/>
+        <w:t>Controller has called the view to prompt, calls the model to process data and calls view to display results</w:t>
+      </w:r>
+    </w:p>
+    <w:p>
+      <w:pPr>
+        <w:pStyle w:val="NormalWeb"/>
+        <w:spacing w:before="180" w:beforeAutospacing="0" w:after="0" w:afterAutospacing="0"/>
+      </w:pPr>
+      <w:r>
+        <w:t>But... how do I return the students name and age (multiple values) without an object? How can I return these multiple values without having the controller as an instance then using getters and setters from view to talk back to the controller?</w:t>
+      </w:r>
+    </w:p>
+    <w:p>
+      <w:hyperlink r:id="rId10" w:history="1">
+        <w:r>
+          <w:rPr>
+            <w:rStyle w:val="Hyperlink"/>
+          </w:rPr>
+          <w:t> </w:t>
+        </w:r>
+        <w:proofErr w:type="spellStart"/>
+        <w:r>
+          <w:rPr>
+            <w:rStyle w:val="Hyperlink"/>
+          </w:rPr>
+          <w:t>Reply</w:t>
+        </w:r>
+        <w:r>
+          <w:rPr>
+            <w:rStyle w:val="screenreader-only"/>
+            <w:color w:val="0000FF"/>
+            <w:bdr w:val="none" w:sz="0" w:space="0" w:color="auto" w:frame="1"/>
+          </w:rPr>
+          <w:t>Reply</w:t>
+        </w:r>
+        <w:proofErr w:type="spellEnd"/>
+        <w:r>
+          <w:rPr>
+            <w:rStyle w:val="screenreader-only"/>
+            <w:color w:val="0000FF"/>
+            <w:bdr w:val="none" w:sz="0" w:space="0" w:color="auto" w:frame="1"/>
+          </w:rPr>
+          <w:t xml:space="preserve"> to Comment</w:t>
+        </w:r>
+      </w:hyperlink>
+    </w:p>
+    <w:p>
+      <w:pPr>
+        <w:pStyle w:val="entry"/>
+        <w:numPr>
+          <w:ilvl w:val="0"/>
+          <w:numId w:val="1"/>
+        </w:numPr>
+        <w:pBdr>
+          <w:top w:val="single" w:sz="6" w:space="0" w:color="C1C7CF"/>
+        </w:pBdr>
+        <w:shd w:val="clear" w:color="auto" w:fill="FFFFFF"/>
+        <w:ind w:left="0"/>
+        <w:rPr>
+          <w:rStyle w:val="Hyperlink"/>
+          <w:u w:val="none"/>
+        </w:rPr>
+      </w:pPr>
+      <w:r>
+        <w:fldChar w:fldCharType="begin"/>
+      </w:r>
+      <w:r>
+        <w:instrText xml:space="preserve"> HYPERLINK "https://byui.instructure.com/courses/36268/discussion_topics/411064?module_item_id=2442376" \o "Mark as Unread" </w:instrText>
+      </w:r>
+      <w:r>
+        <w:fldChar w:fldCharType="separate"/>
+      </w:r>
+    </w:p>
+    <w:p>
+      <w:pPr>
+        <w:pStyle w:val="entry"/>
+        <w:pBdr>
+          <w:top w:val="single" w:sz="6" w:space="0" w:color="C1C7CF"/>
+        </w:pBdr>
+        <w:shd w:val="clear" w:color="auto" w:fill="FFFFFF"/>
+      </w:pPr>
+      <w:r>
+        <w:fldChar w:fldCharType="end"/>
+      </w:r>
+    </w:p>
+    <w:p>
+      <w:pPr>
+        <w:pStyle w:val="entry"/>
+        <w:pBdr>
+          <w:top w:val="single" w:sz="6" w:space="0" w:color="C1C7CF"/>
+        </w:pBdr>
+        <w:shd w:val="clear" w:color="auto" w:fill="FFFFFF"/>
+        <w:spacing w:before="0" w:after="0"/>
+      </w:pPr>
+      <w:hyperlink r:id="rId11" w:history="1">
+        <w:r>
+          <w:rPr>
+            <w:rStyle w:val="screenreader-only"/>
+            <w:color w:val="0000FF"/>
+            <w:bdr w:val="none" w:sz="0" w:space="0" w:color="auto" w:frame="1"/>
+          </w:rPr>
+          <w:t xml:space="preserve">Collapse </w:t>
+        </w:r>
+        <w:proofErr w:type="spellStart"/>
+        <w:r>
+          <w:rPr>
+            <w:rStyle w:val="screenreader-only"/>
+            <w:color w:val="0000FF"/>
+            <w:bdr w:val="none" w:sz="0" w:space="0" w:color="auto" w:frame="1"/>
+          </w:rPr>
+          <w:t>Subdiscussion</w:t>
+        </w:r>
+      </w:hyperlink>
+      <w:hyperlink r:id="rId12" w:history="1">
+        <w:r>
+          <w:rPr>
+            <w:rStyle w:val="screenreader-only"/>
+            <w:color w:val="0000FF"/>
+            <w:bdr w:val="none" w:sz="0" w:space="0" w:color="auto" w:frame="1"/>
+            <w:shd w:val="clear" w:color="auto" w:fill="FFFFFF"/>
+          </w:rPr>
+          <w:t>Drazen</w:t>
+        </w:r>
+        <w:proofErr w:type="spellEnd"/>
+        <w:r>
+          <w:rPr>
+            <w:rStyle w:val="screenreader-only"/>
+            <w:color w:val="0000FF"/>
+            <w:bdr w:val="none" w:sz="0" w:space="0" w:color="auto" w:frame="1"/>
+            <w:shd w:val="clear" w:color="auto" w:fill="FFFFFF"/>
+          </w:rPr>
+          <w:t xml:space="preserve"> </w:t>
+        </w:r>
+        <w:proofErr w:type="spellStart"/>
+        <w:r>
+          <w:rPr>
+            <w:rStyle w:val="screenreader-only"/>
+            <w:color w:val="0000FF"/>
+            <w:bdr w:val="none" w:sz="0" w:space="0" w:color="auto" w:frame="1"/>
+            <w:shd w:val="clear" w:color="auto" w:fill="FFFFFF"/>
+          </w:rPr>
+          <w:t>Lucic</w:t>
+        </w:r>
+        <w:proofErr w:type="spellEnd"/>
+      </w:hyperlink>
+    </w:p>
+    <w:p>
+      <w:pPr>
+        <w:pStyle w:val="Heading2"/>
+        <w:pBdr>
+          <w:top w:val="single" w:sz="6" w:space="0" w:color="C1C7CF"/>
+        </w:pBdr>
+        <w:shd w:val="clear" w:color="auto" w:fill="FFFFFF"/>
+        <w:spacing w:before="0" w:beforeAutospacing="0" w:after="0" w:afterAutospacing="0" w:line="345" w:lineRule="atLeast"/>
+        <w:rPr>
+          <w:rFonts w:ascii="Helvetica" w:hAnsi="Helvetica" w:cs="Helvetica"/>
+        </w:rPr>
+      </w:pPr>
+      <w:hyperlink r:id="rId13" w:tooltip="Author's name" w:history="1">
+        <w:proofErr w:type="spellStart"/>
+        <w:r>
+          <w:rPr>
+            <w:rStyle w:val="Hyperlink"/>
+            <w:rFonts w:ascii="Helvetica" w:hAnsi="Helvetica" w:cs="Helvetica"/>
+          </w:rPr>
+          <w:t>Drazen</w:t>
+        </w:r>
+        <w:proofErr w:type="spellEnd"/>
+        <w:r>
+          <w:rPr>
+            <w:rStyle w:val="Hyperlink"/>
+            <w:rFonts w:ascii="Helvetica" w:hAnsi="Helvetica" w:cs="Helvetica"/>
+          </w:rPr>
+          <w:t xml:space="preserve"> </w:t>
+        </w:r>
+        <w:proofErr w:type="spellStart"/>
+        <w:r>
+          <w:rPr>
+            <w:rStyle w:val="Hyperlink"/>
+            <w:rFonts w:ascii="Helvetica" w:hAnsi="Helvetica" w:cs="Helvetica"/>
+          </w:rPr>
+          <w:t>Lucic</w:t>
+        </w:r>
+        <w:proofErr w:type="spellEnd"/>
+      </w:hyperlink>
+    </w:p>
+    <w:p>
+      <w:pPr>
+        <w:pStyle w:val="entry"/>
+        <w:pBdr>
+          <w:top w:val="single" w:sz="6" w:space="0" w:color="C1C7CF"/>
+        </w:pBdr>
+        <w:shd w:val="clear" w:color="auto" w:fill="FFFFFF"/>
+        <w:spacing w:before="0" w:after="0" w:line="345" w:lineRule="atLeast"/>
+        <w:rPr>
+          <w:color w:val="2D3B45"/>
+        </w:rPr>
+      </w:pPr>
+      <w:r>
+        <w:rPr>
+          <w:color w:val="2D3B45"/>
+        </w:rPr>
+        <w:t>1:36pm</w:t>
+      </w:r>
+      <w:r>
+        <w:rPr>
+          <w:rStyle w:val="screenreader-only"/>
+          <w:color w:val="2D3B45"/>
+          <w:bdr w:val="none" w:sz="0" w:space="0" w:color="auto" w:frame="1"/>
+        </w:rPr>
+        <w:t>Jan 19 at 1:36pm</w:t>
+      </w:r>
+    </w:p>
+    <w:p>
+      <w:pPr>
+        <w:pStyle w:val="entry"/>
+        <w:pBdr>
+          <w:top w:val="single" w:sz="6" w:space="0" w:color="C1C7CF"/>
+        </w:pBdr>
+        <w:shd w:val="clear" w:color="auto" w:fill="FFFFFF"/>
+        <w:spacing w:before="0" w:after="0"/>
+      </w:pPr>
+      <w:hyperlink r:id="rId14" w:history="1">
+        <w:r>
+          <w:rPr>
+            <w:rStyle w:val="screenreader-only"/>
+            <w:color w:val="0000FF"/>
+            <w:bdr w:val="none" w:sz="0" w:space="0" w:color="auto" w:frame="1"/>
+          </w:rPr>
+          <w:t>Manage Discussion Entry</w:t>
+        </w:r>
+      </w:hyperlink>
+    </w:p>
+    <w:p>
+      <w:pPr>
+        <w:pStyle w:val="NormalWeb"/>
+        <w:pBdr>
+          <w:top w:val="single" w:sz="6" w:space="0" w:color="C1C7CF"/>
+        </w:pBdr>
+        <w:shd w:val="clear" w:color="auto" w:fill="FFFFFF"/>
+        <w:spacing w:before="180" w:beforeAutospacing="0" w:after="180" w:afterAutospacing="0"/>
+        <w:rPr>
+          <w:rFonts w:ascii="Helvetica" w:hAnsi="Helvetica" w:cs="Helvetica"/>
+          <w:color w:val="525252"/>
+        </w:rPr>
+      </w:pPr>
+      <w:r>
+        <w:rPr>
+          <w:rFonts w:ascii="Helvetica" w:hAnsi="Helvetica" w:cs="Helvetica"/>
+          <w:color w:val="525252"/>
+        </w:rPr>
+        <w:t xml:space="preserve">Shane, I was pondering the same problems and so </w:t>
+      </w:r>
+      <w:proofErr w:type="gramStart"/>
+      <w:r>
+        <w:rPr>
+          <w:rFonts w:ascii="Helvetica" w:hAnsi="Helvetica" w:cs="Helvetica"/>
+          <w:color w:val="525252"/>
+        </w:rPr>
+        <w:t>far</w:t>
+      </w:r>
+      <w:proofErr w:type="gramEnd"/>
+      <w:r>
+        <w:rPr>
+          <w:rFonts w:ascii="Helvetica" w:hAnsi="Helvetica" w:cs="Helvetica"/>
+          <w:color w:val="525252"/>
+        </w:rPr>
+        <w:t xml:space="preserve"> concluded the following:</w:t>
+      </w:r>
+    </w:p>
+    <w:p>
+      <w:pPr>
+        <w:pStyle w:val="entry"/>
+        <w:numPr>
+          <w:ilvl w:val="1"/>
+          <w:numId w:val="1"/>
+        </w:numPr>
+        <w:pBdr>
+          <w:top w:val="single" w:sz="6" w:space="0" w:color="C1C7CF"/>
+        </w:pBdr>
+        <w:shd w:val="clear" w:color="auto" w:fill="FFFFFF"/>
+        <w:ind w:left="375"/>
+        <w:rPr>
+          <w:rFonts w:ascii="Helvetica" w:hAnsi="Helvetica" w:cs="Helvetica"/>
+          <w:color w:val="525252"/>
+        </w:rPr>
+      </w:pPr>
+      <w:r>
+        <w:rPr>
+          <w:rFonts w:ascii="Helvetica" w:hAnsi="Helvetica" w:cs="Helvetica"/>
+          <w:color w:val="525252"/>
+        </w:rPr>
+        <w:t>Model, view, and controller should be separated but they also must exchange data. This is unavoidable.</w:t>
+      </w:r>
+    </w:p>
+    <w:p>
+      <w:pPr>
+        <w:pStyle w:val="entry"/>
+        <w:numPr>
+          <w:ilvl w:val="1"/>
+          <w:numId w:val="1"/>
+        </w:numPr>
+        <w:pBdr>
+          <w:top w:val="single" w:sz="6" w:space="0" w:color="C1C7CF"/>
+        </w:pBdr>
+        <w:shd w:val="clear" w:color="auto" w:fill="FFFFFF"/>
+        <w:ind w:left="375"/>
+        <w:rPr>
+          <w:rFonts w:ascii="Helvetica" w:hAnsi="Helvetica" w:cs="Helvetica"/>
+          <w:color w:val="525252"/>
+        </w:rPr>
+      </w:pPr>
+      <w:r>
+        <w:rPr>
+          <w:rFonts w:ascii="Helvetica" w:hAnsi="Helvetica" w:cs="Helvetica"/>
+          <w:color w:val="525252"/>
+        </w:rPr>
+        <w:t xml:space="preserve">Creating instances of classes in one layer and storing them in another layer seems to me like a tight coupling. However, perhaps we can use generic collections as data </w:t>
+      </w:r>
+      <w:r>
+        <w:rPr>
+          <w:rFonts w:ascii="Helvetica" w:hAnsi="Helvetica" w:cs="Helvetica"/>
+          <w:color w:val="525252"/>
+        </w:rPr>
+        <w:lastRenderedPageBreak/>
+        <w:t>carriers. Map&lt;String, Object&gt; looks like a good candidate, something like JSON but in Java code.</w:t>
+      </w:r>
+    </w:p>
+    <w:p>
+      <w:pPr>
+        <w:pStyle w:val="entry"/>
+        <w:numPr>
+          <w:ilvl w:val="1"/>
+          <w:numId w:val="1"/>
+        </w:numPr>
+        <w:pBdr>
+          <w:top w:val="single" w:sz="6" w:space="0" w:color="C1C7CF"/>
+        </w:pBdr>
+        <w:shd w:val="clear" w:color="auto" w:fill="FFFFFF"/>
+        <w:spacing w:after="0" w:afterAutospacing="0"/>
+        <w:ind w:left="375"/>
+        <w:rPr>
+          <w:rFonts w:ascii="Helvetica" w:hAnsi="Helvetica" w:cs="Helvetica"/>
+          <w:color w:val="525252"/>
+        </w:rPr>
+      </w:pPr>
+      <w:r>
+        <w:rPr>
+          <w:rFonts w:ascii="Helvetica" w:hAnsi="Helvetica" w:cs="Helvetica"/>
+          <w:color w:val="525252"/>
+        </w:rPr>
+        <w:t>The entire system somehow must be initialized. This can be done in main, that is, there is nothing wrong for main to keep some references and render the first (or home) view.</w:t>
+      </w:r>
+    </w:p>
+    <w:p>
+      <w:pPr>
+        <w:pStyle w:val="NormalWeb"/>
+        <w:pBdr>
+          <w:top w:val="single" w:sz="6" w:space="0" w:color="C1C7CF"/>
+        </w:pBdr>
+        <w:shd w:val="clear" w:color="auto" w:fill="FFFFFF"/>
+        <w:spacing w:before="180" w:beforeAutospacing="0" w:after="180" w:afterAutospacing="0"/>
+        <w:rPr>
+          <w:rFonts w:ascii="Helvetica" w:hAnsi="Helvetica" w:cs="Helvetica"/>
+          <w:color w:val="525252"/>
+        </w:rPr>
+      </w:pPr>
+      <w:r>
+        <w:rPr>
+          <w:rFonts w:ascii="Helvetica" w:hAnsi="Helvetica" w:cs="Helvetica"/>
+          <w:color w:val="525252"/>
+        </w:rPr>
+        <w:t xml:space="preserve">The MVC pattern works well for web applications. However, let us not forget that web applications need an infrastructure to run. There is a client, which is usually a web browser of some sort. Also, there is a web server and a database. I recall from previous courses that the client sends requests (GET, POST and others) to the server and receives responses, which is usually </w:t>
+      </w:r>
+      <w:proofErr w:type="gramStart"/>
+      <w:r>
+        <w:rPr>
+          <w:rFonts w:ascii="Helvetica" w:hAnsi="Helvetica" w:cs="Helvetica"/>
+          <w:color w:val="525252"/>
+        </w:rPr>
+        <w:t>a  view</w:t>
+      </w:r>
+      <w:proofErr w:type="gramEnd"/>
+      <w:r>
+        <w:rPr>
+          <w:rFonts w:ascii="Helvetica" w:hAnsi="Helvetica" w:cs="Helvetica"/>
+          <w:color w:val="525252"/>
+        </w:rPr>
+        <w:t xml:space="preserve"> rendered as a web page. Perhaps we should implement some equivalent of a browser and server. The browser will create a request object with data and a </w:t>
+      </w:r>
+      <w:proofErr w:type="gramStart"/>
+      <w:r>
+        <w:rPr>
+          <w:rFonts w:ascii="Helvetica" w:hAnsi="Helvetica" w:cs="Helvetica"/>
+          <w:color w:val="525252"/>
+        </w:rPr>
+        <w:t>command, and</w:t>
+      </w:r>
+      <w:proofErr w:type="gramEnd"/>
+      <w:r>
+        <w:rPr>
+          <w:rFonts w:ascii="Helvetica" w:hAnsi="Helvetica" w:cs="Helvetica"/>
+          <w:color w:val="525252"/>
+        </w:rPr>
+        <w:t xml:space="preserve"> send it to the server object. The server object will check the command and route the request to the appropriate controller (in this case, the server is </w:t>
+      </w:r>
+      <w:proofErr w:type="gramStart"/>
+      <w:r>
+        <w:rPr>
+          <w:rFonts w:ascii="Helvetica" w:hAnsi="Helvetica" w:cs="Helvetica"/>
+          <w:color w:val="525252"/>
+        </w:rPr>
+        <w:t>actually a</w:t>
+      </w:r>
+      <w:proofErr w:type="gramEnd"/>
+      <w:r>
+        <w:rPr>
+          <w:rFonts w:ascii="Helvetica" w:hAnsi="Helvetica" w:cs="Helvetica"/>
+          <w:color w:val="525252"/>
+        </w:rPr>
+        <w:t xml:space="preserve"> server-side router). The controller will "talk" to the model, do its part, create a response object, return it to the server, which will then return it to the client. The response object will contain the name of the next view. The client-side router will use the next view's name to fetch and render the view.</w:t>
+      </w:r>
+    </w:p>
+    <w:p>
+      <w:pPr>
+        <w:pStyle w:val="NormalWeb"/>
+        <w:pBdr>
+          <w:top w:val="single" w:sz="6" w:space="0" w:color="C1C7CF"/>
+        </w:pBdr>
+        <w:shd w:val="clear" w:color="auto" w:fill="FFFFFF"/>
+        <w:spacing w:before="0" w:beforeAutospacing="0" w:after="0" w:afterAutospacing="0"/>
+        <w:rPr>
+          <w:rFonts w:ascii="Helvetica" w:hAnsi="Helvetica" w:cs="Helvetica"/>
+          <w:color w:val="525252"/>
+        </w:rPr>
+      </w:pPr>
+      <w:r>
+        <w:rPr>
+          <w:rFonts w:ascii="Helvetica" w:hAnsi="Helvetica" w:cs="Helvetica"/>
+          <w:color w:val="525252"/>
+        </w:rPr>
+        <w:t xml:space="preserve">In summary, besides MVC classes, we must also have some utility classes such as Request, Response, </w:t>
+      </w:r>
+      <w:proofErr w:type="spellStart"/>
+      <w:r>
+        <w:rPr>
+          <w:rFonts w:ascii="Helvetica" w:hAnsi="Helvetica" w:cs="Helvetica"/>
+          <w:color w:val="525252"/>
+        </w:rPr>
+        <w:t>ClientRouter</w:t>
+      </w:r>
+      <w:proofErr w:type="spellEnd"/>
+      <w:r>
+        <w:rPr>
+          <w:rFonts w:ascii="Helvetica" w:hAnsi="Helvetica" w:cs="Helvetica"/>
+          <w:color w:val="525252"/>
+        </w:rPr>
+        <w:t xml:space="preserve">, </w:t>
+      </w:r>
+      <w:proofErr w:type="spellStart"/>
+      <w:r>
+        <w:rPr>
+          <w:rFonts w:ascii="Helvetica" w:hAnsi="Helvetica" w:cs="Helvetica"/>
+          <w:color w:val="525252"/>
+        </w:rPr>
+        <w:t>ServerRouter</w:t>
+      </w:r>
+      <w:proofErr w:type="spellEnd"/>
+      <w:r>
+        <w:rPr>
+          <w:rFonts w:ascii="Helvetica" w:hAnsi="Helvetica" w:cs="Helvetica"/>
+          <w:color w:val="525252"/>
+        </w:rPr>
+        <w:t>, and a class that contains the main method to initialize all those components and start the application. The data between layers can be exchanged by using collections (e.g. Map&lt;String, Object&gt;) or </w:t>
+      </w:r>
+      <w:hyperlink r:id="rId15" w:tgtFrame="_blank" w:history="1">
+        <w:r>
+          <w:rPr>
+            <w:rStyle w:val="Hyperlink"/>
+            <w:rFonts w:ascii="Helvetica" w:hAnsi="Helvetica" w:cs="Helvetica"/>
+          </w:rPr>
+          <w:t>POJO</w:t>
+        </w:r>
+        <w:r>
+          <w:rPr>
+            <w:rStyle w:val="screenreader-only"/>
+            <w:rFonts w:ascii="Helvetica" w:hAnsi="Helvetica" w:cs="Helvetica"/>
+            <w:color w:val="0000FF"/>
+            <w:u w:val="single"/>
+            <w:bdr w:val="none" w:sz="0" w:space="0" w:color="auto" w:frame="1"/>
+          </w:rPr>
+          <w:t xml:space="preserve"> (Links to an external site.)Links to an external </w:t>
+        </w:r>
+        <w:proofErr w:type="spellStart"/>
+        <w:r>
+          <w:rPr>
+            <w:rStyle w:val="screenreader-only"/>
+            <w:rFonts w:ascii="Helvetica" w:hAnsi="Helvetica" w:cs="Helvetica"/>
+            <w:color w:val="0000FF"/>
+            <w:u w:val="single"/>
+            <w:bdr w:val="none" w:sz="0" w:space="0" w:color="auto" w:frame="1"/>
+          </w:rPr>
+          <w:t>site.</w:t>
+        </w:r>
+      </w:hyperlink>
+      <w:r>
+        <w:rPr>
+          <w:rFonts w:ascii="Helvetica" w:hAnsi="Helvetica" w:cs="Helvetica"/>
+          <w:color w:val="525252"/>
+        </w:rPr>
+        <w:t>s</w:t>
+      </w:r>
+      <w:proofErr w:type="spellEnd"/>
+      <w:r>
+        <w:rPr>
+          <w:rFonts w:ascii="Helvetica" w:hAnsi="Helvetica" w:cs="Helvetica"/>
+          <w:color w:val="525252"/>
+        </w:rPr>
+        <w:t xml:space="preserve"> or both (probably both).</w:t>
+      </w:r>
+    </w:p>
+    <w:p>
+      <w:bookmarkStart w:id="0" w:name="_GoBack"/>
+      <w:bookmarkEnd w:id="0"/>
+    </w:p>
     <w:sectPr>
       <w:pgSz w:w="12240" w:h="15840"/>
       <w:pgMar w:top="1440" w:right="1440" w:bottom="1440" w:left="1440" w:header="720" w:footer="720" w:gutter="0"/>
@@ -478,6 +1018,163 @@
     </w:p>
   </w:footnote>
 </w:footnotes>
+</file>
+
+<file path=word/numbering.xml><?xml version="1.0" encoding="utf-8"?>
+<w:numbering xmlns:wpc="http://schemas.microsoft.com/office/word/2010/wordprocessingCanvas" xmlns:cx="http://schemas.microsoft.com/office/drawing/2014/chartex" xmlns:cx1="http://schemas.microsoft.com/office/drawing/2015/9/8/chartex" xmlns:cx2="http://schemas.microsoft.com/office/drawing/2015/10/21/chartex" xmlns:cx3="http://schemas.microsoft.com/office/drawing/2016/5/9/chartex" xmlns:cx4="http://schemas.microsoft.com/office/drawing/2016/5/10/chartex" xmlns:cx5="http://schemas.microsoft.com/office/drawing/2016/5/11/chartex" xmlns:cx6="http://schemas.microsoft.com/office/drawing/2016/5/12/chartex" xmlns:cx7="http://schemas.microsoft.com/office/drawing/2016/5/13/chartex" xmlns:cx8="http://schemas.microsoft.com/office/drawing/2016/5/14/chartex" xmlns:mc="http://schemas.openxmlformats.org/markup-compatibility/2006" xmlns:aink="http://schemas.microsoft.com/office/drawing/2016/ink" xmlns:am3d="http://schemas.microsoft.com/office/drawing/2017/model3d" xmlns:o="urn:schemas-microsoft-com:office:office" xmlns:r="http://schemas.openxmlformats.org/officeDocument/2006/relationships" xmlns:m="http://schemas.openxmlformats.org/officeDocument/2006/math" xmlns:v="urn:schemas-microsoft-com:vml" xmlns:wp14="http://schemas.microsoft.com/office/word/2010/wordprocessingDrawing" xmlns:wp="http://schemas.openxmlformats.org/drawingml/2006/wordprocessingDrawing" xmlns:w10="urn:schemas-microsoft-com:office:word" xmlns:w="http://schemas.openxmlformats.org/wordprocessingml/2006/main" xmlns:w14="http://schemas.microsoft.com/office/word/2010/wordml" xmlns:w15="http://schemas.microsoft.com/office/word/2012/wordml" xmlns:w16cid="http://schemas.microsoft.com/office/word/2016/wordml/cid" xmlns:w16se="http://schemas.microsoft.com/office/word/2015/wordml/symex" xmlns:wpg="http://schemas.microsoft.com/office/word/2010/wordprocessingGroup" xmlns:wpi="http://schemas.microsoft.com/office/word/2010/wordprocessingInk" xmlns:wne="http://schemas.microsoft.com/office/word/2006/wordml" xmlns:wps="http://schemas.microsoft.com/office/word/2010/wordprocessingShape" mc:Ignorable="w14 w15 w16se w16cid wp14">
+  <w:abstractNum w:abstractNumId="0" w15:restartNumberingAfterBreak="0">
+    <w:nsid w:val="32F76A0A"/>
+    <w:multiLevelType w:val="multilevel"/>
+    <w:tmpl w:val="865A9144"/>
+    <w:lvl w:ilvl="0">
+      <w:start w:val="1"/>
+      <w:numFmt w:val="bullet"/>
+      <w:lvlText w:val=""/>
+      <w:lvlJc w:val="left"/>
+      <w:pPr>
+        <w:tabs>
+          <w:tab w:val="num" w:pos="720"/>
+        </w:tabs>
+        <w:ind w:left="720" w:hanging="360"/>
+      </w:pPr>
+      <w:rPr>
+        <w:rFonts w:ascii="Symbol" w:hAnsi="Symbol" w:hint="default"/>
+        <w:sz w:val="20"/>
+      </w:rPr>
+    </w:lvl>
+    <w:lvl w:ilvl="1">
+      <w:start w:val="1"/>
+      <w:numFmt w:val="bullet"/>
+      <w:lvlText w:val="o"/>
+      <w:lvlJc w:val="left"/>
+      <w:pPr>
+        <w:tabs>
+          <w:tab w:val="num" w:pos="1440"/>
+        </w:tabs>
+        <w:ind w:left="1440" w:hanging="360"/>
+      </w:pPr>
+      <w:rPr>
+        <w:rFonts w:ascii="Courier New" w:hAnsi="Courier New" w:hint="default"/>
+        <w:sz w:val="20"/>
+      </w:rPr>
+    </w:lvl>
+    <w:lvl w:ilvl="2" w:tentative="1">
+      <w:start w:val="1"/>
+      <w:numFmt w:val="bullet"/>
+      <w:lvlText w:val=""/>
+      <w:lvlJc w:val="left"/>
+      <w:pPr>
+        <w:tabs>
+          <w:tab w:val="num" w:pos="2160"/>
+        </w:tabs>
+        <w:ind w:left="2160" w:hanging="360"/>
+      </w:pPr>
+      <w:rPr>
+        <w:rFonts w:ascii="Wingdings" w:hAnsi="Wingdings" w:hint="default"/>
+        <w:sz w:val="20"/>
+      </w:rPr>
+    </w:lvl>
+    <w:lvl w:ilvl="3" w:tentative="1">
+      <w:start w:val="1"/>
+      <w:numFmt w:val="bullet"/>
+      <w:lvlText w:val=""/>
+      <w:lvlJc w:val="left"/>
+      <w:pPr>
+        <w:tabs>
+          <w:tab w:val="num" w:pos="2880"/>
+        </w:tabs>
+        <w:ind w:left="2880" w:hanging="360"/>
+      </w:pPr>
+      <w:rPr>
+        <w:rFonts w:ascii="Wingdings" w:hAnsi="Wingdings" w:hint="default"/>
+        <w:sz w:val="20"/>
+      </w:rPr>
+    </w:lvl>
+    <w:lvl w:ilvl="4" w:tentative="1">
+      <w:start w:val="1"/>
+      <w:numFmt w:val="bullet"/>
+      <w:lvlText w:val=""/>
+      <w:lvlJc w:val="left"/>
+      <w:pPr>
+        <w:tabs>
+          <w:tab w:val="num" w:pos="3600"/>
+        </w:tabs>
+        <w:ind w:left="3600" w:hanging="360"/>
+      </w:pPr>
+      <w:rPr>
+        <w:rFonts w:ascii="Wingdings" w:hAnsi="Wingdings" w:hint="default"/>
+        <w:sz w:val="20"/>
+      </w:rPr>
+    </w:lvl>
+    <w:lvl w:ilvl="5" w:tentative="1">
+      <w:start w:val="1"/>
+      <w:numFmt w:val="bullet"/>
+      <w:lvlText w:val=""/>
+      <w:lvlJc w:val="left"/>
+      <w:pPr>
+        <w:tabs>
+          <w:tab w:val="num" w:pos="4320"/>
+        </w:tabs>
+        <w:ind w:left="4320" w:hanging="360"/>
+      </w:pPr>
+      <w:rPr>
+        <w:rFonts w:ascii="Wingdings" w:hAnsi="Wingdings" w:hint="default"/>
+        <w:sz w:val="20"/>
+      </w:rPr>
+    </w:lvl>
+    <w:lvl w:ilvl="6" w:tentative="1">
+      <w:start w:val="1"/>
+      <w:numFmt w:val="bullet"/>
+      <w:lvlText w:val=""/>
+      <w:lvlJc w:val="left"/>
+      <w:pPr>
+        <w:tabs>
+          <w:tab w:val="num" w:pos="5040"/>
+        </w:tabs>
+        <w:ind w:left="5040" w:hanging="360"/>
+      </w:pPr>
+      <w:rPr>
+        <w:rFonts w:ascii="Wingdings" w:hAnsi="Wingdings" w:hint="default"/>
+        <w:sz w:val="20"/>
+      </w:rPr>
+    </w:lvl>
+    <w:lvl w:ilvl="7" w:tentative="1">
+      <w:start w:val="1"/>
+      <w:numFmt w:val="bullet"/>
+      <w:lvlText w:val=""/>
+      <w:lvlJc w:val="left"/>
+      <w:pPr>
+        <w:tabs>
+          <w:tab w:val="num" w:pos="5760"/>
+        </w:tabs>
+        <w:ind w:left="5760" w:hanging="360"/>
+      </w:pPr>
+      <w:rPr>
+        <w:rFonts w:ascii="Wingdings" w:hAnsi="Wingdings" w:hint="default"/>
+        <w:sz w:val="20"/>
+      </w:rPr>
+    </w:lvl>
+    <w:lvl w:ilvl="8" w:tentative="1">
+      <w:start w:val="1"/>
+      <w:numFmt w:val="bullet"/>
+      <w:lvlText w:val=""/>
+      <w:lvlJc w:val="left"/>
+      <w:pPr>
+        <w:tabs>
+          <w:tab w:val="num" w:pos="6480"/>
+        </w:tabs>
+        <w:ind w:left="6480" w:hanging="360"/>
+      </w:pPr>
+      <w:rPr>
+        <w:rFonts w:ascii="Wingdings" w:hAnsi="Wingdings" w:hint="default"/>
+        <w:sz w:val="20"/>
+      </w:rPr>
+    </w:lvl>
+  </w:abstractNum>
+  <w:num w:numId="1">
+    <w:abstractNumId w:val="0"/>
+  </w:num>
+</w:numbering>
 </file>
 
 <file path=word/styles.xml><?xml version="1.0" encoding="utf-8"?>
@@ -878,6 +1575,25 @@
     <w:name w:val="Normal"/>
     <w:qFormat/>
   </w:style>
+  <w:style w:type="paragraph" w:styleId="Heading2">
+    <w:name w:val="heading 2"/>
+    <w:basedOn w:val="Normal"/>
+    <w:link w:val="Heading2Char"/>
+    <w:uiPriority w:val="9"/>
+    <w:qFormat/>
+    <w:rsid w:val="00210974"/>
+    <w:pPr>
+      <w:spacing w:before="100" w:beforeAutospacing="1" w:after="100" w:afterAutospacing="1" w:line="240" w:lineRule="auto"/>
+      <w:outlineLvl w:val="1"/>
+    </w:pPr>
+    <w:rPr>
+      <w:rFonts w:ascii="Times New Roman" w:eastAsia="Times New Roman" w:hAnsi="Times New Roman" w:cs="Times New Roman"/>
+      <w:b/>
+      <w:bCs/>
+      <w:sz w:val="36"/>
+      <w:szCs w:val="36"/>
+    </w:rPr>
+  </w:style>
   <w:style w:type="character" w:default="1" w:styleId="DefaultParagraphFont">
     <w:name w:val="Default Paragraph Font"/>
     <w:uiPriority w:val="1"/>
@@ -1003,6 +1719,33 @@
     <w:link w:val="Footer"/>
     <w:uiPriority w:val="99"/>
     <w:rsid w:val="001D1595"/>
+  </w:style>
+  <w:style w:type="character" w:customStyle="1" w:styleId="Heading2Char">
+    <w:name w:val="Heading 2 Char"/>
+    <w:basedOn w:val="DefaultParagraphFont"/>
+    <w:link w:val="Heading2"/>
+    <w:uiPriority w:val="9"/>
+    <w:rsid w:val="00210974"/>
+    <w:rPr>
+      <w:rFonts w:ascii="Times New Roman" w:eastAsia="Times New Roman" w:hAnsi="Times New Roman" w:cs="Times New Roman"/>
+      <w:b/>
+      <w:bCs/>
+      <w:sz w:val="36"/>
+      <w:szCs w:val="36"/>
+    </w:rPr>
+  </w:style>
+  <w:style w:type="paragraph" w:customStyle="1" w:styleId="entry">
+    <w:name w:val="entry"/>
+    <w:basedOn w:val="Normal"/>
+    <w:rsid w:val="00210974"/>
+    <w:pPr>
+      <w:spacing w:before="100" w:beforeAutospacing="1" w:after="100" w:afterAutospacing="1" w:line="240" w:lineRule="auto"/>
+    </w:pPr>
+    <w:rPr>
+      <w:rFonts w:ascii="Times New Roman" w:eastAsia="Times New Roman" w:hAnsi="Times New Roman" w:cs="Times New Roman"/>
+      <w:sz w:val="24"/>
+      <w:szCs w:val="24"/>
+    </w:rPr>
   </w:style>
 </w:styles>
 </file>

</xml_diff>